<commit_message>
delete a unused dir
</commit_message>
<xml_diff>
--- a/toyDemo/test.docx
+++ b/toyDemo/test.docx
@@ -2,26 +2,21 @@
 <file path=word/document.xml><?xml version="1.0" encoding="utf-8"?>
 <w:document xmlns:wpc="http://schemas.microsoft.com/office/word/2010/wordprocessingCanvas" xmlns:cx="http://schemas.microsoft.com/office/drawing/2014/chartex" xmlns:cx1="http://schemas.microsoft.com/office/drawing/2015/9/8/chartex" xmlns:cx2="http://schemas.microsoft.com/office/drawing/2015/10/21/chartex" xmlns:cx3="http://schemas.microsoft.com/office/drawing/2016/5/9/chartex" xmlns:cx4="http://schemas.microsoft.com/office/drawing/2016/5/10/chartex" xmlns:cx5="http://schemas.microsoft.com/office/drawing/2016/5/11/chartex" xmlns:cx6="http://schemas.microsoft.com/office/drawing/2016/5/12/chartex" xmlns:cx7="http://schemas.microsoft.com/office/drawing/2016/5/13/chartex" xmlns:cx8="http://schemas.microsoft.com/office/drawing/2016/5/14/chartex" xmlns:mc="http://schemas.openxmlformats.org/markup-compatibility/2006" xmlns:aink="http://schemas.microsoft.com/office/drawing/2016/ink" xmlns:am3d="http://schemas.microsoft.com/office/drawing/2017/model3d" xmlns:o="urn:schemas-microsoft-com:office:office" xmlns:r="http://schemas.openxmlformats.org/officeDocument/2006/relationships" xmlns:m="http://schemas.openxmlformats.org/officeDocument/2006/math" xmlns:v="urn:schemas-microsoft-com:vml" xmlns:wp14="http://schemas.microsoft.com/office/word/2010/wordprocessingDrawing" xmlns:wp="http://schemas.openxmlformats.org/drawingml/2006/wordprocessingDrawing" xmlns:w10="urn:schemas-microsoft-com:office:word" xmlns:w="http://schemas.openxmlformats.org/wordprocessingml/2006/main" xmlns:w14="http://schemas.microsoft.com/office/word/2010/wordml" xmlns:w15="http://schemas.microsoft.com/office/word/2012/wordml" xmlns:w16cex="http://schemas.microsoft.com/office/word/2018/wordml/cex" xmlns:w16cid="http://schemas.microsoft.com/office/word/2016/wordml/cid" xmlns:w16="http://schemas.microsoft.com/office/word/2018/wordml" xmlns:w16sdtdh="http://schemas.microsoft.com/office/word/2020/wordml/sdtdatahash" xmlns:w16se="http://schemas.microsoft.com/office/word/2015/wordml/symex" xmlns:wpg="http://schemas.microsoft.com/office/word/2010/wordprocessingGroup" xmlns:wpi="http://schemas.microsoft.com/office/word/2010/wordprocessingInk" xmlns:wne="http://schemas.microsoft.com/office/word/2006/wordml" xmlns:wps="http://schemas.microsoft.com/office/word/2010/wordprocessingShape" mc:Ignorable="w14 w15 w16se w16cid w16 w16cex w16sdtdh wp14">
   <w:body>
-    <w:p>
-      <w:r>
-        <w:rPr>
-          <w:rFonts w:hint="eastAsia"/>
-        </w:rPr>
-        <w:t>这只是一个用于文章贡献度判断的测试文档。</w:t>
-      </w:r>
-    </w:p>
     <w:p>
       <w:pPr>
         <w:rPr>
           <w:rFonts w:hint="eastAsia"/>
         </w:rPr>
       </w:pPr>
+      <w:r>
+        <w:t>This docx file just for test.</w:t>
+      </w:r>
     </w:p>
     <w:sectPr>
-      <w:pgSz w:w="11906" w:h="16838"/>
-      <w:pgMar w:top="1440" w:right="1800" w:bottom="1440" w:left="1800" w:header="851" w:footer="992" w:gutter="0"/>
-      <w:cols w:space="425"/>
-      <w:docGrid w:type="lines" w:linePitch="312"/>
+      <w:pgSz w:w="12240" w:h="15840"/>
+      <w:pgMar w:top="1440" w:right="1440" w:bottom="1440" w:left="1440" w:header="720" w:footer="720" w:gutter="0"/>
+      <w:cols w:space="720"/>
+      <w:docGrid w:linePitch="360"/>
     </w:sectPr>
   </w:body>
 </w:document>
@@ -33,13 +28,16 @@
     <w:rPrDefault>
       <w:rPr>
         <w:rFonts w:asciiTheme="minorHAnsi" w:eastAsiaTheme="minorEastAsia" w:hAnsiTheme="minorHAnsi" w:cstheme="minorBidi"/>
-        <w:kern w:val="2"/>
-        <w:sz w:val="21"/>
-        <w:szCs w:val="24"/>
+        <w:sz w:val="22"/>
+        <w:szCs w:val="22"/>
         <w:lang w:val="en-US" w:eastAsia="zh-CN" w:bidi="ar-SA"/>
       </w:rPr>
     </w:rPrDefault>
-    <w:pPrDefault/>
+    <w:pPrDefault>
+      <w:pPr>
+        <w:spacing w:after="160" w:line="259" w:lineRule="auto"/>
+      </w:pPr>
+    </w:pPrDefault>
   </w:docDefaults>
   <w:latentStyles w:defLockedState="0" w:defUIPriority="99" w:defSemiHidden="0" w:defUnhideWhenUsed="0" w:defQFormat="0" w:count="376">
     <w:lsdException w:name="Normal" w:uiPriority="0" w:qFormat="1"/>
@@ -422,10 +420,6 @@
   <w:style w:type="paragraph" w:default="1" w:styleId="a">
     <w:name w:val="Normal"/>
     <w:qFormat/>
-    <w:pPr>
-      <w:widowControl w:val="0"/>
-      <w:jc w:val="both"/>
-    </w:pPr>
   </w:style>
   <w:style w:type="character" w:default="1" w:styleId="a0">
     <w:name w:val="Default Paragraph Font"/>
@@ -500,7 +494,7 @@
     </a:clrScheme>
     <a:fontScheme name="Office">
       <a:majorFont>
-        <a:latin typeface="等线 Light" panose="020F0302020204030204"/>
+        <a:latin typeface="Calibri Light" panose="020F0302020204030204"/>
         <a:ea typeface=""/>
         <a:cs typeface=""/>
         <a:font script="Jpan" typeface="游ゴシック Light"/>
@@ -552,7 +546,7 @@
         <a:font script="Tfng" typeface="Ebrima"/>
       </a:majorFont>
       <a:minorFont>
-        <a:latin typeface="等线" panose="020F0502020204030204"/>
+        <a:latin typeface="Calibri" panose="020F0502020204030204"/>
         <a:ea typeface=""/>
         <a:cs typeface=""/>
         <a:font script="Jpan" typeface="游明朝"/>

</xml_diff>